<commit_message>
add small hero img <400px
</commit_message>
<xml_diff>
--- a/user-story-testing.docx
+++ b/user-story-testing.docx
@@ -2727,16 +2727,7 @@
           </w:tcPr>
           <w:p>
             <w:r>
-              <w:t>Create b</w:t>
-            </w:r>
-            <w:r>
-              <w:t>oo</w:t>
-            </w:r>
-            <w:r>
-              <w:t>k</w:t>
-            </w:r>
-            <w:r>
-              <w:t>ing</w:t>
+              <w:t>Create booking</w:t>
             </w:r>
           </w:p>
         </w:tc>
@@ -3225,10 +3216,7 @@
           </w:tcPr>
           <w:p>
             <w:r>
-              <w:t>Create b</w:t>
-            </w:r>
-            <w:r>
-              <w:t>ooking</w:t>
+              <w:t>Create booking</w:t>
             </w:r>
           </w:p>
         </w:tc>
@@ -3665,6 +3653,8 @@
     <w:tbl>
       <w:tblPr>
         <w:tblStyle w:val="TableGrid"/>
+        <w:tblpPr w:leftFromText="180" w:rightFromText="180" w:vertAnchor="text" w:tblpY="1"/>
+        <w:tblOverlap w:val="never"/>
         <w:tblW w:w="0" w:type="auto"/>
         <w:tblLook w:val="04A0" w:firstRow="1" w:lastRow="0" w:firstColumn="1" w:lastColumn="0" w:noHBand="0" w:noVBand="1"/>
       </w:tblPr>
@@ -4010,6 +4000,1213 @@
         </w:tc>
       </w:tr>
     </w:tbl>
+    <w:p>
+      <w:pPr>
+        <w:tabs>
+          <w:tab w:val="left" w:pos="5796"/>
+        </w:tabs>
+      </w:pPr>
+    </w:p>
+    <w:p/>
+    <w:p>
+      <w:pPr>
+        <w:tabs>
+          <w:tab w:val="left" w:pos="5796"/>
+        </w:tabs>
+      </w:pPr>
+    </w:p>
+    <w:p>
+      <w:pPr>
+        <w:tabs>
+          <w:tab w:val="left" w:pos="5796"/>
+        </w:tabs>
+      </w:pPr>
+    </w:p>
+    <w:p>
+      <w:r>
+        <w:t>Test: Clicking ‘</w:t>
+      </w:r>
+      <w:r>
+        <w:t>Create Event</w:t>
+      </w:r>
+      <w:r>
+        <w:t xml:space="preserve">’ in header </w:t>
+      </w:r>
+      <w:r>
+        <w:rPr>
+          <w:i/>
+          <w:iCs/>
+        </w:rPr>
+        <w:t>superuser</w:t>
+      </w:r>
+      <w:r>
+        <w:t xml:space="preserve"> to ‘create </w:t>
+      </w:r>
+      <w:r>
+        <w:t>event</w:t>
+      </w:r>
+      <w:r>
+        <w:t>’</w:t>
+      </w:r>
+    </w:p>
+    <w:tbl>
+      <w:tblPr>
+        <w:tblStyle w:val="TableGrid"/>
+        <w:tblpPr w:leftFromText="180" w:rightFromText="180" w:vertAnchor="text" w:tblpY="1"/>
+        <w:tblOverlap w:val="never"/>
+        <w:tblW w:w="0" w:type="auto"/>
+        <w:tblLook w:val="04A0" w:firstRow="1" w:lastRow="0" w:firstColumn="1" w:lastColumn="0" w:noHBand="0" w:noVBand="1"/>
+      </w:tblPr>
+      <w:tblGrid>
+        <w:gridCol w:w="991"/>
+        <w:gridCol w:w="852"/>
+        <w:gridCol w:w="986"/>
+        <w:gridCol w:w="1020"/>
+        <w:gridCol w:w="992"/>
+      </w:tblGrid>
+      <w:tr>
+        <w:tc>
+          <w:tcPr>
+            <w:tcW w:w="991" w:type="dxa"/>
+          </w:tcPr>
+          <w:p>
+            <w:r>
+              <w:t>Home</w:t>
+            </w:r>
+          </w:p>
+        </w:tc>
+        <w:tc>
+          <w:tcPr>
+            <w:tcW w:w="852" w:type="dxa"/>
+          </w:tcPr>
+          <w:p>
+            <w:r>
+              <w:t>Events Pg</w:t>
+            </w:r>
+          </w:p>
+        </w:tc>
+        <w:tc>
+          <w:tcPr>
+            <w:tcW w:w="986" w:type="dxa"/>
+          </w:tcPr>
+          <w:p>
+            <w:r>
+              <w:t>Create Ev</w:t>
+            </w:r>
+          </w:p>
+        </w:tc>
+        <w:tc>
+          <w:tcPr>
+            <w:tcW w:w="1020" w:type="dxa"/>
+          </w:tcPr>
+          <w:p>
+            <w:r>
+              <w:t>Your bookings</w:t>
+            </w:r>
+          </w:p>
+        </w:tc>
+        <w:tc>
+          <w:tcPr>
+            <w:tcW w:w="992" w:type="dxa"/>
+          </w:tcPr>
+          <w:p>
+            <w:r>
+              <w:t>Create booking</w:t>
+            </w:r>
+          </w:p>
+        </w:tc>
+      </w:tr>
+      <w:tr>
+        <w:tc>
+          <w:tcPr>
+            <w:tcW w:w="991" w:type="dxa"/>
+          </w:tcPr>
+          <w:p>
+            <w:r>
+              <w:rPr>
+                <w:noProof/>
+              </w:rPr>
+              <w:drawing>
+                <wp:inline distT="0" distB="0" distL="0" distR="0" wp14:anchorId="1859126C" wp14:editId="2C247135">
+                  <wp:extent cx="403860" cy="647700"/>
+                  <wp:effectExtent l="0" t="0" r="0" b="0"/>
+                  <wp:docPr id="1519045855" name="Graphic 1" descr="Checkmark with solid fill"/>
+                  <wp:cNvGraphicFramePr>
+                    <a:graphicFrameLocks xmlns:a="http://schemas.openxmlformats.org/drawingml/2006/main" noChangeAspect="1"/>
+                  </wp:cNvGraphicFramePr>
+                  <a:graphic xmlns:a="http://schemas.openxmlformats.org/drawingml/2006/main">
+                    <a:graphicData uri="http://schemas.openxmlformats.org/drawingml/2006/picture">
+                      <pic:pic xmlns:pic="http://schemas.openxmlformats.org/drawingml/2006/picture">
+                        <pic:nvPicPr>
+                          <pic:cNvPr id="340347158" name="Graphic 340347158" descr="Checkmark with solid fill"/>
+                          <pic:cNvPicPr/>
+                        </pic:nvPicPr>
+                        <pic:blipFill>
+                          <a:blip r:embed="rId40">
+                            <a:extLst>
+                              <a:ext uri="{28A0092B-C50C-407E-A947-70E740481C1C}">
+                                <a14:useLocalDpi xmlns:a14="http://schemas.microsoft.com/office/drawing/2010/main" val="0"/>
+                              </a:ext>
+                              <a:ext uri="{96DAC541-7B7A-43D3-8B79-37D633B846F1}">
+                                <asvg:svgBlip xmlns:asvg="http://schemas.microsoft.com/office/drawing/2016/SVG/main" r:embed="rId41"/>
+                              </a:ext>
+                            </a:extLst>
+                          </a:blip>
+                          <a:stretch>
+                            <a:fillRect/>
+                          </a:stretch>
+                        </pic:blipFill>
+                        <pic:spPr>
+                          <a:xfrm>
+                            <a:off x="0" y="0"/>
+                            <a:ext cx="403860" cy="647700"/>
+                          </a:xfrm>
+                          <a:prstGeom prst="rect">
+                            <a:avLst/>
+                          </a:prstGeom>
+                        </pic:spPr>
+                      </pic:pic>
+                    </a:graphicData>
+                  </a:graphic>
+                </wp:inline>
+              </w:drawing>
+            </w:r>
+          </w:p>
+        </w:tc>
+        <w:tc>
+          <w:tcPr>
+            <w:tcW w:w="852" w:type="dxa"/>
+          </w:tcPr>
+          <w:p>
+            <w:r>
+              <w:rPr>
+                <w:noProof/>
+              </w:rPr>
+              <w:drawing>
+                <wp:inline distT="0" distB="0" distL="0" distR="0" wp14:anchorId="10583EE3" wp14:editId="24714F67">
+                  <wp:extent cx="403860" cy="647700"/>
+                  <wp:effectExtent l="0" t="0" r="0" b="0"/>
+                  <wp:docPr id="1677429147" name="Graphic 1" descr="Checkmark with solid fill"/>
+                  <wp:cNvGraphicFramePr>
+                    <a:graphicFrameLocks xmlns:a="http://schemas.openxmlformats.org/drawingml/2006/main" noChangeAspect="1"/>
+                  </wp:cNvGraphicFramePr>
+                  <a:graphic xmlns:a="http://schemas.openxmlformats.org/drawingml/2006/main">
+                    <a:graphicData uri="http://schemas.openxmlformats.org/drawingml/2006/picture">
+                      <pic:pic xmlns:pic="http://schemas.openxmlformats.org/drawingml/2006/picture">
+                        <pic:nvPicPr>
+                          <pic:cNvPr id="340347158" name="Graphic 340347158" descr="Checkmark with solid fill"/>
+                          <pic:cNvPicPr/>
+                        </pic:nvPicPr>
+                        <pic:blipFill>
+                          <a:blip r:embed="rId40">
+                            <a:extLst>
+                              <a:ext uri="{28A0092B-C50C-407E-A947-70E740481C1C}">
+                                <a14:useLocalDpi xmlns:a14="http://schemas.microsoft.com/office/drawing/2010/main" val="0"/>
+                              </a:ext>
+                              <a:ext uri="{96DAC541-7B7A-43D3-8B79-37D633B846F1}">
+                                <asvg:svgBlip xmlns:asvg="http://schemas.microsoft.com/office/drawing/2016/SVG/main" r:embed="rId41"/>
+                              </a:ext>
+                            </a:extLst>
+                          </a:blip>
+                          <a:stretch>
+                            <a:fillRect/>
+                          </a:stretch>
+                        </pic:blipFill>
+                        <pic:spPr>
+                          <a:xfrm>
+                            <a:off x="0" y="0"/>
+                            <a:ext cx="403860" cy="647700"/>
+                          </a:xfrm>
+                          <a:prstGeom prst="rect">
+                            <a:avLst/>
+                          </a:prstGeom>
+                        </pic:spPr>
+                      </pic:pic>
+                    </a:graphicData>
+                  </a:graphic>
+                </wp:inline>
+              </w:drawing>
+            </w:r>
+          </w:p>
+        </w:tc>
+        <w:tc>
+          <w:tcPr>
+            <w:tcW w:w="986" w:type="dxa"/>
+          </w:tcPr>
+          <w:p>
+            <w:r>
+              <w:rPr>
+                <w:noProof/>
+              </w:rPr>
+              <w:drawing>
+                <wp:inline distT="0" distB="0" distL="0" distR="0" wp14:anchorId="02815DAE" wp14:editId="37F37EFA">
+                  <wp:extent cx="403860" cy="647700"/>
+                  <wp:effectExtent l="0" t="0" r="0" b="0"/>
+                  <wp:docPr id="1850502157" name="Graphic 1" descr="Checkmark with solid fill"/>
+                  <wp:cNvGraphicFramePr>
+                    <a:graphicFrameLocks xmlns:a="http://schemas.openxmlformats.org/drawingml/2006/main" noChangeAspect="1"/>
+                  </wp:cNvGraphicFramePr>
+                  <a:graphic xmlns:a="http://schemas.openxmlformats.org/drawingml/2006/main">
+                    <a:graphicData uri="http://schemas.openxmlformats.org/drawingml/2006/picture">
+                      <pic:pic xmlns:pic="http://schemas.openxmlformats.org/drawingml/2006/picture">
+                        <pic:nvPicPr>
+                          <pic:cNvPr id="340347158" name="Graphic 340347158" descr="Checkmark with solid fill"/>
+                          <pic:cNvPicPr/>
+                        </pic:nvPicPr>
+                        <pic:blipFill>
+                          <a:blip r:embed="rId40">
+                            <a:extLst>
+                              <a:ext uri="{28A0092B-C50C-407E-A947-70E740481C1C}">
+                                <a14:useLocalDpi xmlns:a14="http://schemas.microsoft.com/office/drawing/2010/main" val="0"/>
+                              </a:ext>
+                              <a:ext uri="{96DAC541-7B7A-43D3-8B79-37D633B846F1}">
+                                <asvg:svgBlip xmlns:asvg="http://schemas.microsoft.com/office/drawing/2016/SVG/main" r:embed="rId41"/>
+                              </a:ext>
+                            </a:extLst>
+                          </a:blip>
+                          <a:stretch>
+                            <a:fillRect/>
+                          </a:stretch>
+                        </pic:blipFill>
+                        <pic:spPr>
+                          <a:xfrm>
+                            <a:off x="0" y="0"/>
+                            <a:ext cx="403860" cy="647700"/>
+                          </a:xfrm>
+                          <a:prstGeom prst="rect">
+                            <a:avLst/>
+                          </a:prstGeom>
+                        </pic:spPr>
+                      </pic:pic>
+                    </a:graphicData>
+                  </a:graphic>
+                </wp:inline>
+              </w:drawing>
+            </w:r>
+          </w:p>
+        </w:tc>
+        <w:tc>
+          <w:tcPr>
+            <w:tcW w:w="1020" w:type="dxa"/>
+          </w:tcPr>
+          <w:p>
+            <w:r>
+              <w:rPr>
+                <w:noProof/>
+              </w:rPr>
+              <w:drawing>
+                <wp:inline distT="0" distB="0" distL="0" distR="0" wp14:anchorId="49E1F7B3" wp14:editId="7CE879C5">
+                  <wp:extent cx="403860" cy="647700"/>
+                  <wp:effectExtent l="0" t="0" r="0" b="0"/>
+                  <wp:docPr id="872308298" name="Graphic 1" descr="Checkmark with solid fill"/>
+                  <wp:cNvGraphicFramePr>
+                    <a:graphicFrameLocks xmlns:a="http://schemas.openxmlformats.org/drawingml/2006/main" noChangeAspect="1"/>
+                  </wp:cNvGraphicFramePr>
+                  <a:graphic xmlns:a="http://schemas.openxmlformats.org/drawingml/2006/main">
+                    <a:graphicData uri="http://schemas.openxmlformats.org/drawingml/2006/picture">
+                      <pic:pic xmlns:pic="http://schemas.openxmlformats.org/drawingml/2006/picture">
+                        <pic:nvPicPr>
+                          <pic:cNvPr id="340347158" name="Graphic 340347158" descr="Checkmark with solid fill"/>
+                          <pic:cNvPicPr/>
+                        </pic:nvPicPr>
+                        <pic:blipFill>
+                          <a:blip r:embed="rId40">
+                            <a:extLst>
+                              <a:ext uri="{28A0092B-C50C-407E-A947-70E740481C1C}">
+                                <a14:useLocalDpi xmlns:a14="http://schemas.microsoft.com/office/drawing/2010/main" val="0"/>
+                              </a:ext>
+                              <a:ext uri="{96DAC541-7B7A-43D3-8B79-37D633B846F1}">
+                                <asvg:svgBlip xmlns:asvg="http://schemas.microsoft.com/office/drawing/2016/SVG/main" r:embed="rId41"/>
+                              </a:ext>
+                            </a:extLst>
+                          </a:blip>
+                          <a:stretch>
+                            <a:fillRect/>
+                          </a:stretch>
+                        </pic:blipFill>
+                        <pic:spPr>
+                          <a:xfrm>
+                            <a:off x="0" y="0"/>
+                            <a:ext cx="403860" cy="647700"/>
+                          </a:xfrm>
+                          <a:prstGeom prst="rect">
+                            <a:avLst/>
+                          </a:prstGeom>
+                        </pic:spPr>
+                      </pic:pic>
+                    </a:graphicData>
+                  </a:graphic>
+                </wp:inline>
+              </w:drawing>
+            </w:r>
+          </w:p>
+        </w:tc>
+        <w:tc>
+          <w:tcPr>
+            <w:tcW w:w="992" w:type="dxa"/>
+          </w:tcPr>
+          <w:p>
+            <w:r>
+              <w:rPr>
+                <w:noProof/>
+              </w:rPr>
+              <w:drawing>
+                <wp:inline distT="0" distB="0" distL="0" distR="0" wp14:anchorId="449AE49D" wp14:editId="05413EFE">
+                  <wp:extent cx="403860" cy="647700"/>
+                  <wp:effectExtent l="0" t="0" r="0" b="0"/>
+                  <wp:docPr id="1118725742" name="Graphic 1" descr="Checkmark with solid fill"/>
+                  <wp:cNvGraphicFramePr>
+                    <a:graphicFrameLocks xmlns:a="http://schemas.openxmlformats.org/drawingml/2006/main" noChangeAspect="1"/>
+                  </wp:cNvGraphicFramePr>
+                  <a:graphic xmlns:a="http://schemas.openxmlformats.org/drawingml/2006/main">
+                    <a:graphicData uri="http://schemas.openxmlformats.org/drawingml/2006/picture">
+                      <pic:pic xmlns:pic="http://schemas.openxmlformats.org/drawingml/2006/picture">
+                        <pic:nvPicPr>
+                          <pic:cNvPr id="340347158" name="Graphic 340347158" descr="Checkmark with solid fill"/>
+                          <pic:cNvPicPr/>
+                        </pic:nvPicPr>
+                        <pic:blipFill>
+                          <a:blip r:embed="rId40">
+                            <a:extLst>
+                              <a:ext uri="{28A0092B-C50C-407E-A947-70E740481C1C}">
+                                <a14:useLocalDpi xmlns:a14="http://schemas.microsoft.com/office/drawing/2010/main" val="0"/>
+                              </a:ext>
+                              <a:ext uri="{96DAC541-7B7A-43D3-8B79-37D633B846F1}">
+                                <asvg:svgBlip xmlns:asvg="http://schemas.microsoft.com/office/drawing/2016/SVG/main" r:embed="rId41"/>
+                              </a:ext>
+                            </a:extLst>
+                          </a:blip>
+                          <a:stretch>
+                            <a:fillRect/>
+                          </a:stretch>
+                        </pic:blipFill>
+                        <pic:spPr>
+                          <a:xfrm>
+                            <a:off x="0" y="0"/>
+                            <a:ext cx="403860" cy="647700"/>
+                          </a:xfrm>
+                          <a:prstGeom prst="rect">
+                            <a:avLst/>
+                          </a:prstGeom>
+                        </pic:spPr>
+                      </pic:pic>
+                    </a:graphicData>
+                  </a:graphic>
+                </wp:inline>
+              </w:drawing>
+            </w:r>
+          </w:p>
+        </w:tc>
+      </w:tr>
+    </w:tbl>
+    <w:p>
+      <w:pPr>
+        <w:tabs>
+          <w:tab w:val="left" w:pos="5796"/>
+        </w:tabs>
+      </w:pPr>
+    </w:p>
+    <w:p>
+      <w:pPr>
+        <w:tabs>
+          <w:tab w:val="left" w:pos="5796"/>
+        </w:tabs>
+      </w:pPr>
+      <w:r>
+        <w:br w:type="textWrapping" w:clear="all"/>
+      </w:r>
+    </w:p>
+    <w:p>
+      <w:pPr>
+        <w:tabs>
+          <w:tab w:val="left" w:pos="5796"/>
+        </w:tabs>
+      </w:pPr>
+      <w:r>
+        <w:t>Test: Clicking ‘</w:t>
+      </w:r>
+      <w:r>
+        <w:t>Go back</w:t>
+      </w:r>
+      <w:r>
+        <w:t xml:space="preserve">’ </w:t>
+      </w:r>
+      <w:r>
+        <w:t>on the create booking page brings the user to ‘your bookings’</w:t>
+      </w:r>
+    </w:p>
+    <w:tbl>
+      <w:tblPr>
+        <w:tblStyle w:val="TableGrid"/>
+        <w:tblpPr w:leftFromText="180" w:rightFromText="180" w:vertAnchor="text" w:tblpY="1"/>
+        <w:tblOverlap w:val="never"/>
+        <w:tblW w:w="0" w:type="auto"/>
+        <w:tblLook w:val="04A0" w:firstRow="1" w:lastRow="0" w:firstColumn="1" w:lastColumn="0" w:noHBand="0" w:noVBand="1"/>
+      </w:tblPr>
+      <w:tblGrid>
+        <w:gridCol w:w="991"/>
+      </w:tblGrid>
+      <w:tr>
+        <w:tc>
+          <w:tcPr>
+            <w:tcW w:w="991" w:type="dxa"/>
+          </w:tcPr>
+          <w:p>
+            <w:r>
+              <w:t>Create Booking</w:t>
+            </w:r>
+          </w:p>
+        </w:tc>
+      </w:tr>
+      <w:tr>
+        <w:tc>
+          <w:tcPr>
+            <w:tcW w:w="991" w:type="dxa"/>
+          </w:tcPr>
+          <w:p>
+            <w:r>
+              <w:rPr>
+                <w:noProof/>
+              </w:rPr>
+              <w:drawing>
+                <wp:inline distT="0" distB="0" distL="0" distR="0" wp14:anchorId="6F859D01" wp14:editId="73E51869">
+                  <wp:extent cx="403860" cy="647700"/>
+                  <wp:effectExtent l="0" t="0" r="0" b="0"/>
+                  <wp:docPr id="840601901" name="Graphic 1" descr="Checkmark with solid fill"/>
+                  <wp:cNvGraphicFramePr>
+                    <a:graphicFrameLocks xmlns:a="http://schemas.openxmlformats.org/drawingml/2006/main" noChangeAspect="1"/>
+                  </wp:cNvGraphicFramePr>
+                  <a:graphic xmlns:a="http://schemas.openxmlformats.org/drawingml/2006/main">
+                    <a:graphicData uri="http://schemas.openxmlformats.org/drawingml/2006/picture">
+                      <pic:pic xmlns:pic="http://schemas.openxmlformats.org/drawingml/2006/picture">
+                        <pic:nvPicPr>
+                          <pic:cNvPr id="340347158" name="Graphic 340347158" descr="Checkmark with solid fill"/>
+                          <pic:cNvPicPr/>
+                        </pic:nvPicPr>
+                        <pic:blipFill>
+                          <a:blip r:embed="rId40">
+                            <a:extLst>
+                              <a:ext uri="{28A0092B-C50C-407E-A947-70E740481C1C}">
+                                <a14:useLocalDpi xmlns:a14="http://schemas.microsoft.com/office/drawing/2010/main" val="0"/>
+                              </a:ext>
+                              <a:ext uri="{96DAC541-7B7A-43D3-8B79-37D633B846F1}">
+                                <asvg:svgBlip xmlns:asvg="http://schemas.microsoft.com/office/drawing/2016/SVG/main" r:embed="rId41"/>
+                              </a:ext>
+                            </a:extLst>
+                          </a:blip>
+                          <a:stretch>
+                            <a:fillRect/>
+                          </a:stretch>
+                        </pic:blipFill>
+                        <pic:spPr>
+                          <a:xfrm>
+                            <a:off x="0" y="0"/>
+                            <a:ext cx="403860" cy="647700"/>
+                          </a:xfrm>
+                          <a:prstGeom prst="rect">
+                            <a:avLst/>
+                          </a:prstGeom>
+                        </pic:spPr>
+                      </pic:pic>
+                    </a:graphicData>
+                  </a:graphic>
+                </wp:inline>
+              </w:drawing>
+            </w:r>
+          </w:p>
+        </w:tc>
+      </w:tr>
+    </w:tbl>
+    <w:p>
+      <w:pPr>
+        <w:tabs>
+          <w:tab w:val="left" w:pos="5796"/>
+        </w:tabs>
+      </w:pPr>
+    </w:p>
+    <w:p>
+      <w:pPr>
+        <w:tabs>
+          <w:tab w:val="left" w:pos="5796"/>
+        </w:tabs>
+      </w:pPr>
+    </w:p>
+    <w:p>
+      <w:pPr>
+        <w:tabs>
+          <w:tab w:val="left" w:pos="5796"/>
+        </w:tabs>
+      </w:pPr>
+    </w:p>
+    <w:p>
+      <w:pPr>
+        <w:tabs>
+          <w:tab w:val="left" w:pos="5796"/>
+        </w:tabs>
+      </w:pPr>
+    </w:p>
+    <w:p>
+      <w:pPr>
+        <w:tabs>
+          <w:tab w:val="left" w:pos="5796"/>
+        </w:tabs>
+      </w:pPr>
+    </w:p>
+    <w:p>
+      <w:pPr>
+        <w:tabs>
+          <w:tab w:val="left" w:pos="5796"/>
+        </w:tabs>
+      </w:pPr>
+    </w:p>
+    <w:p>
+      <w:pPr>
+        <w:tabs>
+          <w:tab w:val="left" w:pos="5796"/>
+        </w:tabs>
+      </w:pPr>
+    </w:p>
+    <w:p>
+      <w:pPr>
+        <w:tabs>
+          <w:tab w:val="left" w:pos="5796"/>
+        </w:tabs>
+      </w:pPr>
+      <w:r>
+        <w:lastRenderedPageBreak/>
+        <w:t xml:space="preserve">Test: Clicking </w:t>
+      </w:r>
+      <w:r>
+        <w:t>designed by ‘John’</w:t>
+      </w:r>
+      <w:r>
+        <w:t xml:space="preserve"> </w:t>
+      </w:r>
+      <w:r>
+        <w:t xml:space="preserve">in footer on all pages brings you to John Walshe </w:t>
+      </w:r>
+      <w:proofErr w:type="spellStart"/>
+      <w:r>
+        <w:t>github</w:t>
+      </w:r>
+      <w:proofErr w:type="spellEnd"/>
+    </w:p>
+    <w:tbl>
+      <w:tblPr>
+        <w:tblStyle w:val="TableGrid"/>
+        <w:tblW w:w="0" w:type="auto"/>
+        <w:tblLook w:val="04A0" w:firstRow="1" w:lastRow="0" w:firstColumn="1" w:lastColumn="0" w:noHBand="0" w:noVBand="1"/>
+      </w:tblPr>
+      <w:tblGrid>
+        <w:gridCol w:w="991"/>
+        <w:gridCol w:w="852"/>
+        <w:gridCol w:w="986"/>
+        <w:gridCol w:w="1020"/>
+        <w:gridCol w:w="966"/>
+        <w:gridCol w:w="1134"/>
+        <w:gridCol w:w="992"/>
+      </w:tblGrid>
+      <w:tr>
+        <w:tc>
+          <w:tcPr>
+            <w:tcW w:w="991" w:type="dxa"/>
+          </w:tcPr>
+          <w:p>
+            <w:r>
+              <w:t>Home</w:t>
+            </w:r>
+          </w:p>
+        </w:tc>
+        <w:tc>
+          <w:tcPr>
+            <w:tcW w:w="852" w:type="dxa"/>
+          </w:tcPr>
+          <w:p>
+            <w:r>
+              <w:t>Events Pg</w:t>
+            </w:r>
+          </w:p>
+        </w:tc>
+        <w:tc>
+          <w:tcPr>
+            <w:tcW w:w="986" w:type="dxa"/>
+          </w:tcPr>
+          <w:p>
+            <w:r>
+              <w:t>Create Ev</w:t>
+            </w:r>
+          </w:p>
+        </w:tc>
+        <w:tc>
+          <w:tcPr>
+            <w:tcW w:w="1020" w:type="dxa"/>
+          </w:tcPr>
+          <w:p>
+            <w:r>
+              <w:t>Your bookings</w:t>
+            </w:r>
+          </w:p>
+        </w:tc>
+        <w:tc>
+          <w:tcPr>
+            <w:tcW w:w="966" w:type="dxa"/>
+          </w:tcPr>
+          <w:p>
+            <w:r>
+              <w:t>Login</w:t>
+            </w:r>
+          </w:p>
+        </w:tc>
+        <w:tc>
+          <w:tcPr>
+            <w:tcW w:w="1134" w:type="dxa"/>
+          </w:tcPr>
+          <w:p>
+            <w:r>
+              <w:t>Reg page</w:t>
+            </w:r>
+          </w:p>
+        </w:tc>
+        <w:tc>
+          <w:tcPr>
+            <w:tcW w:w="992" w:type="dxa"/>
+          </w:tcPr>
+          <w:p>
+            <w:r>
+              <w:t>Create booking</w:t>
+            </w:r>
+          </w:p>
+        </w:tc>
+      </w:tr>
+      <w:tr>
+        <w:tc>
+          <w:tcPr>
+            <w:tcW w:w="991" w:type="dxa"/>
+          </w:tcPr>
+          <w:p>
+            <w:r>
+              <w:rPr>
+                <w:noProof/>
+              </w:rPr>
+              <w:drawing>
+                <wp:inline distT="0" distB="0" distL="0" distR="0" wp14:anchorId="0256E161" wp14:editId="5A10F2D2">
+                  <wp:extent cx="403860" cy="647700"/>
+                  <wp:effectExtent l="0" t="0" r="0" b="0"/>
+                  <wp:docPr id="1770414296" name="Graphic 1" descr="Checkmark with solid fill"/>
+                  <wp:cNvGraphicFramePr>
+                    <a:graphicFrameLocks xmlns:a="http://schemas.openxmlformats.org/drawingml/2006/main" noChangeAspect="1"/>
+                  </wp:cNvGraphicFramePr>
+                  <a:graphic xmlns:a="http://schemas.openxmlformats.org/drawingml/2006/main">
+                    <a:graphicData uri="http://schemas.openxmlformats.org/drawingml/2006/picture">
+                      <pic:pic xmlns:pic="http://schemas.openxmlformats.org/drawingml/2006/picture">
+                        <pic:nvPicPr>
+                          <pic:cNvPr id="340347158" name="Graphic 340347158" descr="Checkmark with solid fill"/>
+                          <pic:cNvPicPr/>
+                        </pic:nvPicPr>
+                        <pic:blipFill>
+                          <a:blip r:embed="rId40">
+                            <a:extLst>
+                              <a:ext uri="{28A0092B-C50C-407E-A947-70E740481C1C}">
+                                <a14:useLocalDpi xmlns:a14="http://schemas.microsoft.com/office/drawing/2010/main" val="0"/>
+                              </a:ext>
+                              <a:ext uri="{96DAC541-7B7A-43D3-8B79-37D633B846F1}">
+                                <asvg:svgBlip xmlns:asvg="http://schemas.microsoft.com/office/drawing/2016/SVG/main" r:embed="rId41"/>
+                              </a:ext>
+                            </a:extLst>
+                          </a:blip>
+                          <a:stretch>
+                            <a:fillRect/>
+                          </a:stretch>
+                        </pic:blipFill>
+                        <pic:spPr>
+                          <a:xfrm>
+                            <a:off x="0" y="0"/>
+                            <a:ext cx="403860" cy="647700"/>
+                          </a:xfrm>
+                          <a:prstGeom prst="rect">
+                            <a:avLst/>
+                          </a:prstGeom>
+                        </pic:spPr>
+                      </pic:pic>
+                    </a:graphicData>
+                  </a:graphic>
+                </wp:inline>
+              </w:drawing>
+            </w:r>
+          </w:p>
+        </w:tc>
+        <w:tc>
+          <w:tcPr>
+            <w:tcW w:w="852" w:type="dxa"/>
+          </w:tcPr>
+          <w:p>
+            <w:r>
+              <w:rPr>
+                <w:noProof/>
+              </w:rPr>
+              <w:drawing>
+                <wp:inline distT="0" distB="0" distL="0" distR="0" wp14:anchorId="57403F0D" wp14:editId="56BFC19E">
+                  <wp:extent cx="403860" cy="647700"/>
+                  <wp:effectExtent l="0" t="0" r="0" b="0"/>
+                  <wp:docPr id="885847320" name="Graphic 1" descr="Checkmark with solid fill"/>
+                  <wp:cNvGraphicFramePr>
+                    <a:graphicFrameLocks xmlns:a="http://schemas.openxmlformats.org/drawingml/2006/main" noChangeAspect="1"/>
+                  </wp:cNvGraphicFramePr>
+                  <a:graphic xmlns:a="http://schemas.openxmlformats.org/drawingml/2006/main">
+                    <a:graphicData uri="http://schemas.openxmlformats.org/drawingml/2006/picture">
+                      <pic:pic xmlns:pic="http://schemas.openxmlformats.org/drawingml/2006/picture">
+                        <pic:nvPicPr>
+                          <pic:cNvPr id="340347158" name="Graphic 340347158" descr="Checkmark with solid fill"/>
+                          <pic:cNvPicPr/>
+                        </pic:nvPicPr>
+                        <pic:blipFill>
+                          <a:blip r:embed="rId40">
+                            <a:extLst>
+                              <a:ext uri="{28A0092B-C50C-407E-A947-70E740481C1C}">
+                                <a14:useLocalDpi xmlns:a14="http://schemas.microsoft.com/office/drawing/2010/main" val="0"/>
+                              </a:ext>
+                              <a:ext uri="{96DAC541-7B7A-43D3-8B79-37D633B846F1}">
+                                <asvg:svgBlip xmlns:asvg="http://schemas.microsoft.com/office/drawing/2016/SVG/main" r:embed="rId41"/>
+                              </a:ext>
+                            </a:extLst>
+                          </a:blip>
+                          <a:stretch>
+                            <a:fillRect/>
+                          </a:stretch>
+                        </pic:blipFill>
+                        <pic:spPr>
+                          <a:xfrm>
+                            <a:off x="0" y="0"/>
+                            <a:ext cx="403860" cy="647700"/>
+                          </a:xfrm>
+                          <a:prstGeom prst="rect">
+                            <a:avLst/>
+                          </a:prstGeom>
+                        </pic:spPr>
+                      </pic:pic>
+                    </a:graphicData>
+                  </a:graphic>
+                </wp:inline>
+              </w:drawing>
+            </w:r>
+          </w:p>
+        </w:tc>
+        <w:tc>
+          <w:tcPr>
+            <w:tcW w:w="986" w:type="dxa"/>
+          </w:tcPr>
+          <w:p>
+            <w:r>
+              <w:rPr>
+                <w:noProof/>
+              </w:rPr>
+              <w:drawing>
+                <wp:inline distT="0" distB="0" distL="0" distR="0" wp14:anchorId="1573B9D2" wp14:editId="13AC6497">
+                  <wp:extent cx="403860" cy="647700"/>
+                  <wp:effectExtent l="0" t="0" r="0" b="0"/>
+                  <wp:docPr id="309362677" name="Graphic 1" descr="Checkmark with solid fill"/>
+                  <wp:cNvGraphicFramePr>
+                    <a:graphicFrameLocks xmlns:a="http://schemas.openxmlformats.org/drawingml/2006/main" noChangeAspect="1"/>
+                  </wp:cNvGraphicFramePr>
+                  <a:graphic xmlns:a="http://schemas.openxmlformats.org/drawingml/2006/main">
+                    <a:graphicData uri="http://schemas.openxmlformats.org/drawingml/2006/picture">
+                      <pic:pic xmlns:pic="http://schemas.openxmlformats.org/drawingml/2006/picture">
+                        <pic:nvPicPr>
+                          <pic:cNvPr id="340347158" name="Graphic 340347158" descr="Checkmark with solid fill"/>
+                          <pic:cNvPicPr/>
+                        </pic:nvPicPr>
+                        <pic:blipFill>
+                          <a:blip r:embed="rId40">
+                            <a:extLst>
+                              <a:ext uri="{28A0092B-C50C-407E-A947-70E740481C1C}">
+                                <a14:useLocalDpi xmlns:a14="http://schemas.microsoft.com/office/drawing/2010/main" val="0"/>
+                              </a:ext>
+                              <a:ext uri="{96DAC541-7B7A-43D3-8B79-37D633B846F1}">
+                                <asvg:svgBlip xmlns:asvg="http://schemas.microsoft.com/office/drawing/2016/SVG/main" r:embed="rId41"/>
+                              </a:ext>
+                            </a:extLst>
+                          </a:blip>
+                          <a:stretch>
+                            <a:fillRect/>
+                          </a:stretch>
+                        </pic:blipFill>
+                        <pic:spPr>
+                          <a:xfrm>
+                            <a:off x="0" y="0"/>
+                            <a:ext cx="403860" cy="647700"/>
+                          </a:xfrm>
+                          <a:prstGeom prst="rect">
+                            <a:avLst/>
+                          </a:prstGeom>
+                        </pic:spPr>
+                      </pic:pic>
+                    </a:graphicData>
+                  </a:graphic>
+                </wp:inline>
+              </w:drawing>
+            </w:r>
+          </w:p>
+        </w:tc>
+        <w:tc>
+          <w:tcPr>
+            <w:tcW w:w="1020" w:type="dxa"/>
+          </w:tcPr>
+          <w:p>
+            <w:r>
+              <w:rPr>
+                <w:noProof/>
+              </w:rPr>
+              <w:drawing>
+                <wp:inline distT="0" distB="0" distL="0" distR="0" wp14:anchorId="579BAA47" wp14:editId="09E05331">
+                  <wp:extent cx="403860" cy="647700"/>
+                  <wp:effectExtent l="0" t="0" r="0" b="0"/>
+                  <wp:docPr id="1668896759" name="Graphic 1" descr="Checkmark with solid fill"/>
+                  <wp:cNvGraphicFramePr>
+                    <a:graphicFrameLocks xmlns:a="http://schemas.openxmlformats.org/drawingml/2006/main" noChangeAspect="1"/>
+                  </wp:cNvGraphicFramePr>
+                  <a:graphic xmlns:a="http://schemas.openxmlformats.org/drawingml/2006/main">
+                    <a:graphicData uri="http://schemas.openxmlformats.org/drawingml/2006/picture">
+                      <pic:pic xmlns:pic="http://schemas.openxmlformats.org/drawingml/2006/picture">
+                        <pic:nvPicPr>
+                          <pic:cNvPr id="340347158" name="Graphic 340347158" descr="Checkmark with solid fill"/>
+                          <pic:cNvPicPr/>
+                        </pic:nvPicPr>
+                        <pic:blipFill>
+                          <a:blip r:embed="rId40">
+                            <a:extLst>
+                              <a:ext uri="{28A0092B-C50C-407E-A947-70E740481C1C}">
+                                <a14:useLocalDpi xmlns:a14="http://schemas.microsoft.com/office/drawing/2010/main" val="0"/>
+                              </a:ext>
+                              <a:ext uri="{96DAC541-7B7A-43D3-8B79-37D633B846F1}">
+                                <asvg:svgBlip xmlns:asvg="http://schemas.microsoft.com/office/drawing/2016/SVG/main" r:embed="rId41"/>
+                              </a:ext>
+                            </a:extLst>
+                          </a:blip>
+                          <a:stretch>
+                            <a:fillRect/>
+                          </a:stretch>
+                        </pic:blipFill>
+                        <pic:spPr>
+                          <a:xfrm>
+                            <a:off x="0" y="0"/>
+                            <a:ext cx="403860" cy="647700"/>
+                          </a:xfrm>
+                          <a:prstGeom prst="rect">
+                            <a:avLst/>
+                          </a:prstGeom>
+                        </pic:spPr>
+                      </pic:pic>
+                    </a:graphicData>
+                  </a:graphic>
+                </wp:inline>
+              </w:drawing>
+            </w:r>
+          </w:p>
+        </w:tc>
+        <w:tc>
+          <w:tcPr>
+            <w:tcW w:w="966" w:type="dxa"/>
+          </w:tcPr>
+          <w:p>
+            <w:r>
+              <w:rPr>
+                <w:noProof/>
+              </w:rPr>
+              <w:drawing>
+                <wp:inline distT="0" distB="0" distL="0" distR="0" wp14:anchorId="7DE439C4" wp14:editId="37891288">
+                  <wp:extent cx="403860" cy="647700"/>
+                  <wp:effectExtent l="0" t="0" r="0" b="0"/>
+                  <wp:docPr id="1640998285" name="Graphic 1" descr="Checkmark with solid fill"/>
+                  <wp:cNvGraphicFramePr>
+                    <a:graphicFrameLocks xmlns:a="http://schemas.openxmlformats.org/drawingml/2006/main" noChangeAspect="1"/>
+                  </wp:cNvGraphicFramePr>
+                  <a:graphic xmlns:a="http://schemas.openxmlformats.org/drawingml/2006/main">
+                    <a:graphicData uri="http://schemas.openxmlformats.org/drawingml/2006/picture">
+                      <pic:pic xmlns:pic="http://schemas.openxmlformats.org/drawingml/2006/picture">
+                        <pic:nvPicPr>
+                          <pic:cNvPr id="340347158" name="Graphic 340347158" descr="Checkmark with solid fill"/>
+                          <pic:cNvPicPr/>
+                        </pic:nvPicPr>
+                        <pic:blipFill>
+                          <a:blip r:embed="rId40">
+                            <a:extLst>
+                              <a:ext uri="{28A0092B-C50C-407E-A947-70E740481C1C}">
+                                <a14:useLocalDpi xmlns:a14="http://schemas.microsoft.com/office/drawing/2010/main" val="0"/>
+                              </a:ext>
+                              <a:ext uri="{96DAC541-7B7A-43D3-8B79-37D633B846F1}">
+                                <asvg:svgBlip xmlns:asvg="http://schemas.microsoft.com/office/drawing/2016/SVG/main" r:embed="rId41"/>
+                              </a:ext>
+                            </a:extLst>
+                          </a:blip>
+                          <a:stretch>
+                            <a:fillRect/>
+                          </a:stretch>
+                        </pic:blipFill>
+                        <pic:spPr>
+                          <a:xfrm>
+                            <a:off x="0" y="0"/>
+                            <a:ext cx="403860" cy="647700"/>
+                          </a:xfrm>
+                          <a:prstGeom prst="rect">
+                            <a:avLst/>
+                          </a:prstGeom>
+                        </pic:spPr>
+                      </pic:pic>
+                    </a:graphicData>
+                  </a:graphic>
+                </wp:inline>
+              </w:drawing>
+            </w:r>
+          </w:p>
+        </w:tc>
+        <w:tc>
+          <w:tcPr>
+            <w:tcW w:w="1134" w:type="dxa"/>
+          </w:tcPr>
+          <w:p>
+            <w:r>
+              <w:rPr>
+                <w:noProof/>
+              </w:rPr>
+              <w:drawing>
+                <wp:inline distT="0" distB="0" distL="0" distR="0" wp14:anchorId="2098CED7" wp14:editId="2143C302">
+                  <wp:extent cx="403860" cy="647700"/>
+                  <wp:effectExtent l="0" t="0" r="0" b="0"/>
+                  <wp:docPr id="121905697" name="Graphic 1" descr="Checkmark with solid fill"/>
+                  <wp:cNvGraphicFramePr>
+                    <a:graphicFrameLocks xmlns:a="http://schemas.openxmlformats.org/drawingml/2006/main" noChangeAspect="1"/>
+                  </wp:cNvGraphicFramePr>
+                  <a:graphic xmlns:a="http://schemas.openxmlformats.org/drawingml/2006/main">
+                    <a:graphicData uri="http://schemas.openxmlformats.org/drawingml/2006/picture">
+                      <pic:pic xmlns:pic="http://schemas.openxmlformats.org/drawingml/2006/picture">
+                        <pic:nvPicPr>
+                          <pic:cNvPr id="340347158" name="Graphic 340347158" descr="Checkmark with solid fill"/>
+                          <pic:cNvPicPr/>
+                        </pic:nvPicPr>
+                        <pic:blipFill>
+                          <a:blip r:embed="rId40">
+                            <a:extLst>
+                              <a:ext uri="{28A0092B-C50C-407E-A947-70E740481C1C}">
+                                <a14:useLocalDpi xmlns:a14="http://schemas.microsoft.com/office/drawing/2010/main" val="0"/>
+                              </a:ext>
+                              <a:ext uri="{96DAC541-7B7A-43D3-8B79-37D633B846F1}">
+                                <asvg:svgBlip xmlns:asvg="http://schemas.microsoft.com/office/drawing/2016/SVG/main" r:embed="rId41"/>
+                              </a:ext>
+                            </a:extLst>
+                          </a:blip>
+                          <a:stretch>
+                            <a:fillRect/>
+                          </a:stretch>
+                        </pic:blipFill>
+                        <pic:spPr>
+                          <a:xfrm>
+                            <a:off x="0" y="0"/>
+                            <a:ext cx="403860" cy="647700"/>
+                          </a:xfrm>
+                          <a:prstGeom prst="rect">
+                            <a:avLst/>
+                          </a:prstGeom>
+                        </pic:spPr>
+                      </pic:pic>
+                    </a:graphicData>
+                  </a:graphic>
+                </wp:inline>
+              </w:drawing>
+            </w:r>
+          </w:p>
+        </w:tc>
+        <w:tc>
+          <w:tcPr>
+            <w:tcW w:w="992" w:type="dxa"/>
+          </w:tcPr>
+          <w:p>
+            <w:r>
+              <w:rPr>
+                <w:noProof/>
+              </w:rPr>
+              <w:drawing>
+                <wp:inline distT="0" distB="0" distL="0" distR="0" wp14:anchorId="3F9CE058" wp14:editId="005767CA">
+                  <wp:extent cx="403860" cy="647700"/>
+                  <wp:effectExtent l="0" t="0" r="0" b="0"/>
+                  <wp:docPr id="2143348924" name="Graphic 1" descr="Checkmark with solid fill"/>
+                  <wp:cNvGraphicFramePr>
+                    <a:graphicFrameLocks xmlns:a="http://schemas.openxmlformats.org/drawingml/2006/main" noChangeAspect="1"/>
+                  </wp:cNvGraphicFramePr>
+                  <a:graphic xmlns:a="http://schemas.openxmlformats.org/drawingml/2006/main">
+                    <a:graphicData uri="http://schemas.openxmlformats.org/drawingml/2006/picture">
+                      <pic:pic xmlns:pic="http://schemas.openxmlformats.org/drawingml/2006/picture">
+                        <pic:nvPicPr>
+                          <pic:cNvPr id="340347158" name="Graphic 340347158" descr="Checkmark with solid fill"/>
+                          <pic:cNvPicPr/>
+                        </pic:nvPicPr>
+                        <pic:blipFill>
+                          <a:blip r:embed="rId40">
+                            <a:extLst>
+                              <a:ext uri="{28A0092B-C50C-407E-A947-70E740481C1C}">
+                                <a14:useLocalDpi xmlns:a14="http://schemas.microsoft.com/office/drawing/2010/main" val="0"/>
+                              </a:ext>
+                              <a:ext uri="{96DAC541-7B7A-43D3-8B79-37D633B846F1}">
+                                <asvg:svgBlip xmlns:asvg="http://schemas.microsoft.com/office/drawing/2016/SVG/main" r:embed="rId41"/>
+                              </a:ext>
+                            </a:extLst>
+                          </a:blip>
+                          <a:stretch>
+                            <a:fillRect/>
+                          </a:stretch>
+                        </pic:blipFill>
+                        <pic:spPr>
+                          <a:xfrm>
+                            <a:off x="0" y="0"/>
+                            <a:ext cx="403860" cy="647700"/>
+                          </a:xfrm>
+                          <a:prstGeom prst="rect">
+                            <a:avLst/>
+                          </a:prstGeom>
+                        </pic:spPr>
+                      </pic:pic>
+                    </a:graphicData>
+                  </a:graphic>
+                </wp:inline>
+              </w:drawing>
+            </w:r>
+          </w:p>
+        </w:tc>
+      </w:tr>
+    </w:tbl>
+    <w:p>
+      <w:pPr>
+        <w:tabs>
+          <w:tab w:val="left" w:pos="5796"/>
+        </w:tabs>
+      </w:pPr>
+    </w:p>
+    <w:p>
+      <w:pPr>
+        <w:tabs>
+          <w:tab w:val="left" w:pos="5796"/>
+        </w:tabs>
+      </w:pPr>
+    </w:p>
+    <w:p>
+      <w:pPr>
+        <w:tabs>
+          <w:tab w:val="left" w:pos="5796"/>
+        </w:tabs>
+      </w:pPr>
+    </w:p>
+    <w:p>
+      <w:pPr>
+        <w:tabs>
+          <w:tab w:val="left" w:pos="5796"/>
+        </w:tabs>
+      </w:pPr>
+      <w:r>
+        <w:t>Test: Clicking ‘Book Now’ on the hero image jumbotron directs user to ‘Create Booking’</w:t>
+      </w:r>
+    </w:p>
+    <w:tbl>
+      <w:tblPr>
+        <w:tblStyle w:val="TableGrid"/>
+        <w:tblpPr w:leftFromText="180" w:rightFromText="180" w:vertAnchor="text" w:tblpY="1"/>
+        <w:tblOverlap w:val="never"/>
+        <w:tblW w:w="0" w:type="auto"/>
+        <w:tblLook w:val="04A0" w:firstRow="1" w:lastRow="0" w:firstColumn="1" w:lastColumn="0" w:noHBand="0" w:noVBand="1"/>
+      </w:tblPr>
+      <w:tblGrid>
+        <w:gridCol w:w="991"/>
+      </w:tblGrid>
+      <w:tr>
+        <w:tc>
+          <w:tcPr>
+            <w:tcW w:w="991" w:type="dxa"/>
+          </w:tcPr>
+          <w:p>
+            <w:r>
+              <w:t>Home</w:t>
+            </w:r>
+          </w:p>
+        </w:tc>
+      </w:tr>
+      <w:tr>
+        <w:tc>
+          <w:tcPr>
+            <w:tcW w:w="991" w:type="dxa"/>
+          </w:tcPr>
+          <w:p>
+            <w:r>
+              <w:rPr>
+                <w:noProof/>
+              </w:rPr>
+              <w:drawing>
+                <wp:inline distT="0" distB="0" distL="0" distR="0" wp14:anchorId="3AC4BF3B" wp14:editId="28E91F83">
+                  <wp:extent cx="403860" cy="647700"/>
+                  <wp:effectExtent l="0" t="0" r="0" b="0"/>
+                  <wp:docPr id="687701637" name="Graphic 1" descr="Checkmark with solid fill"/>
+                  <wp:cNvGraphicFramePr>
+                    <a:graphicFrameLocks xmlns:a="http://schemas.openxmlformats.org/drawingml/2006/main" noChangeAspect="1"/>
+                  </wp:cNvGraphicFramePr>
+                  <a:graphic xmlns:a="http://schemas.openxmlformats.org/drawingml/2006/main">
+                    <a:graphicData uri="http://schemas.openxmlformats.org/drawingml/2006/picture">
+                      <pic:pic xmlns:pic="http://schemas.openxmlformats.org/drawingml/2006/picture">
+                        <pic:nvPicPr>
+                          <pic:cNvPr id="340347158" name="Graphic 340347158" descr="Checkmark with solid fill"/>
+                          <pic:cNvPicPr/>
+                        </pic:nvPicPr>
+                        <pic:blipFill>
+                          <a:blip r:embed="rId40">
+                            <a:extLst>
+                              <a:ext uri="{28A0092B-C50C-407E-A947-70E740481C1C}">
+                                <a14:useLocalDpi xmlns:a14="http://schemas.microsoft.com/office/drawing/2010/main" val="0"/>
+                              </a:ext>
+                              <a:ext uri="{96DAC541-7B7A-43D3-8B79-37D633B846F1}">
+                                <asvg:svgBlip xmlns:asvg="http://schemas.microsoft.com/office/drawing/2016/SVG/main" r:embed="rId41"/>
+                              </a:ext>
+                            </a:extLst>
+                          </a:blip>
+                          <a:stretch>
+                            <a:fillRect/>
+                          </a:stretch>
+                        </pic:blipFill>
+                        <pic:spPr>
+                          <a:xfrm>
+                            <a:off x="0" y="0"/>
+                            <a:ext cx="403860" cy="647700"/>
+                          </a:xfrm>
+                          <a:prstGeom prst="rect">
+                            <a:avLst/>
+                          </a:prstGeom>
+                        </pic:spPr>
+                      </pic:pic>
+                    </a:graphicData>
+                  </a:graphic>
+                </wp:inline>
+              </w:drawing>
+            </w:r>
+          </w:p>
+        </w:tc>
+      </w:tr>
+    </w:tbl>
+    <w:p>
+      <w:pPr>
+        <w:tabs>
+          <w:tab w:val="left" w:pos="5796"/>
+        </w:tabs>
+      </w:pPr>
+    </w:p>
+    <w:p>
+      <w:pPr>
+        <w:tabs>
+          <w:tab w:val="left" w:pos="5796"/>
+        </w:tabs>
+      </w:pPr>
+    </w:p>
+    <w:p>
+      <w:pPr>
+        <w:tabs>
+          <w:tab w:val="left" w:pos="5796"/>
+        </w:tabs>
+      </w:pPr>
+    </w:p>
     <w:p>
       <w:pPr>
         <w:tabs>
@@ -4586,7 +5783,7 @@
   <w:style w:type="paragraph" w:default="1" w:styleId="Normal">
     <w:name w:val="Normal"/>
     <w:qFormat/>
-    <w:rsid w:val="00687D65"/>
+    <w:rsid w:val="00C36BAE"/>
   </w:style>
   <w:style w:type="character" w:default="1" w:styleId="DefaultParagraphFont">
     <w:name w:val="Default Paragraph Font"/>

</xml_diff>